<commit_message>
thêm tham chiếu mã
</commit_message>
<xml_diff>
--- a/FRA/1412414/FRA_PTCN_1412414_Usecase quản lý thông tin đặt phòng.docx
+++ b/FRA/1412414/FRA_PTCN_1412414_Usecase quản lý thông tin đặt phòng.docx
@@ -89,6 +89,9 @@
             <w:pPr>
               <w:pStyle w:val="MyTable1"/>
               <w:cnfStyle w:val="100000000000"/>
+              <w:rPr>
+                <w:lang w:val="vi-VN"/>
+              </w:rPr>
             </w:pPr>
             <w:proofErr w:type="spellStart"/>
             <w:r>
@@ -111,6 +114,12 @@
             </w:r>
             <w:r>
               <w:t>1</w:t>
+            </w:r>
+            <w:r>
+              <w:rPr>
+                <w:lang w:val="vi-VN"/>
+              </w:rPr>
+              <w:t>0</w:t>
             </w:r>
           </w:p>
         </w:tc>
@@ -719,7 +728,7 @@
               <w:rPr>
                 <w:lang w:val="vi-VN"/>
               </w:rPr>
-              <w:t>2</w:t>
+              <w:t>11</w:t>
             </w:r>
           </w:p>
         </w:tc>
@@ -1284,7 +1293,7 @@
               <w:rPr>
                 <w:lang w:val="vi-VN"/>
               </w:rPr>
-              <w:t>3</w:t>
+              <w:t>12</w:t>
             </w:r>
           </w:p>
         </w:tc>
@@ -1850,7 +1859,7 @@
               <w:rPr>
                 <w:lang w:val="vi-VN"/>
               </w:rPr>
-              <w:t>4</w:t>
+              <w:t>18</w:t>
             </w:r>
           </w:p>
         </w:tc>
@@ -2379,7 +2388,7 @@
               <w:rPr>
                 <w:lang w:val="vi-VN"/>
               </w:rPr>
-              <w:t>5</w:t>
+              <w:t>19</w:t>
             </w:r>
           </w:p>
         </w:tc>
@@ -2976,7 +2985,7 @@
               <w:rPr>
                 <w:lang w:val="vi-VN"/>
               </w:rPr>
-              <w:t>6</w:t>
+              <w:t>15</w:t>
             </w:r>
           </w:p>
         </w:tc>
@@ -3591,7 +3600,7 @@
               <w:rPr>
                 <w:lang w:val="vi-VN"/>
               </w:rPr>
-              <w:t>7</w:t>
+              <w:t>13</w:t>
             </w:r>
           </w:p>
         </w:tc>
@@ -4093,7 +4102,7 @@
               <w:rPr>
                 <w:lang w:val="vi-VN"/>
               </w:rPr>
-              <w:t>8</w:t>
+              <w:t>14</w:t>
             </w:r>
           </w:p>
         </w:tc>
@@ -4549,7 +4558,7 @@
               <w:rPr>
                 <w:lang w:val="vi-VN"/>
               </w:rPr>
-              <w:t>9</w:t>
+              <w:t>16</w:t>
             </w:r>
           </w:p>
         </w:tc>
@@ -5171,7 +5180,13 @@
               <w:rPr>
                 <w:lang w:val="vi-VN"/>
               </w:rPr>
-              <w:t>10</w:t>
+              <w:t>1</w:t>
+            </w:r>
+            <w:r>
+              <w:rPr>
+                <w:lang w:val="vi-VN"/>
+              </w:rPr>
+              <w:t>7</w:t>
             </w:r>
           </w:p>
         </w:tc>
@@ -5650,7 +5665,7 @@
               <w:rPr>
                 <w:lang w:val="vi-VN"/>
               </w:rPr>
-              <w:t>11</w:t>
+              <w:t>20</w:t>
             </w:r>
           </w:p>
         </w:tc>
@@ -6090,13 +6105,7 @@
               <w:rPr>
                 <w:lang w:val="vi-VN"/>
               </w:rPr>
-              <w:t>1</w:t>
-            </w:r>
-            <w:r>
-              <w:rPr>
-                <w:lang w:val="vi-VN"/>
-              </w:rPr>
-              <w:t>2</w:t>
+              <w:t>21</w:t>
             </w:r>
           </w:p>
         </w:tc>
@@ -6509,7 +6518,7 @@
               <w:rPr>
                 <w:lang w:val="vi-VN"/>
               </w:rPr>
-              <w:t>13</w:t>
+              <w:t>22</w:t>
             </w:r>
           </w:p>
         </w:tc>
@@ -7083,13 +7092,7 @@
               <w:rPr>
                 <w:lang w:val="vi-VN"/>
               </w:rPr>
-              <w:t>1</w:t>
-            </w:r>
-            <w:r>
-              <w:rPr>
-                <w:lang w:val="vi-VN"/>
-              </w:rPr>
-              <w:t>4</w:t>
+              <w:t>23</w:t>
             </w:r>
           </w:p>
         </w:tc>
@@ -7732,6 +7735,9 @@
             <w:pPr>
               <w:pStyle w:val="MyTable1"/>
               <w:cnfStyle w:val="000000100000"/>
+              <w:rPr>
+                <w:lang w:val="vi-VN"/>
+              </w:rPr>
             </w:pPr>
             <w:proofErr w:type="spellStart"/>
             <w:r>
@@ -7743,11 +7749,65 @@
             </w:r>
             <w:proofErr w:type="spellStart"/>
             <w:r>
-              <w:t>chiếu</w:t>
-            </w:r>
-            <w:proofErr w:type="spellEnd"/>
-            <w:r>
-              <w:t>: [UCCN-1] [R1]</w:t>
+              <w:t>chiế</w:t>
+            </w:r>
+            <w:r>
+              <w:t>u</w:t>
+            </w:r>
+            <w:proofErr w:type="spellEnd"/>
+            <w:r>
+              <w:t>: [UCCN-</w:t>
+            </w:r>
+            <w:r>
+              <w:rPr>
+                <w:lang w:val="vi-VN"/>
+              </w:rPr>
+              <w:t>10</w:t>
+            </w:r>
+            <w:r>
+              <w:t>]</w:t>
+            </w:r>
+            <w:r>
+              <w:rPr>
+                <w:lang w:val="vi-VN"/>
+              </w:rPr>
+              <w:t xml:space="preserve"> </w:t>
+            </w:r>
+            <w:r>
+              <w:t>[UCCN-</w:t>
+            </w:r>
+            <w:r>
+              <w:rPr>
+                <w:lang w:val="vi-VN"/>
+              </w:rPr>
+              <w:t>11</w:t>
+            </w:r>
+            <w:r>
+              <w:t>]</w:t>
+            </w:r>
+            <w:r>
+              <w:rPr>
+                <w:lang w:val="vi-VN"/>
+              </w:rPr>
+              <w:t xml:space="preserve"> </w:t>
+            </w:r>
+            <w:r>
+              <w:t>[UCCN-1</w:t>
+            </w:r>
+            <w:r>
+              <w:rPr>
+                <w:lang w:val="vi-VN"/>
+              </w:rPr>
+              <w:t>5</w:t>
+            </w:r>
+            <w:r>
+              <w:t>] [UCCN-1</w:t>
+            </w:r>
+            <w:r>
+              <w:rPr>
+                <w:lang w:val="vi-VN"/>
+              </w:rPr>
+              <w:t>6]</w:t>
             </w:r>
           </w:p>
         </w:tc>
@@ -8598,6 +8658,9 @@
             <w:pPr>
               <w:pStyle w:val="MyTable1"/>
               <w:cnfStyle w:val="000000100000"/>
+              <w:rPr>
+                <w:lang w:val="vi-VN"/>
+              </w:rPr>
             </w:pPr>
             <w:proofErr w:type="spellStart"/>
             <w:r>
@@ -8613,7 +8676,43 @@
             </w:r>
             <w:proofErr w:type="spellEnd"/>
             <w:r>
-              <w:t>: [UCCN-1] [R1]</w:t>
+              <w:t>: [UCCN-1</w:t>
+            </w:r>
+            <w:r>
+              <w:rPr>
+                <w:lang w:val="vi-VN"/>
+              </w:rPr>
+              <w:t>0</w:t>
+            </w:r>
+            <w:r>
+              <w:t xml:space="preserve">] </w:t>
+            </w:r>
+            <w:r>
+              <w:t>[UCCN-1</w:t>
+            </w:r>
+            <w:r>
+              <w:rPr>
+                <w:lang w:val="vi-VN"/>
+              </w:rPr>
+              <w:t>1]</w:t>
+            </w:r>
+            <w:r>
+              <w:t xml:space="preserve"> [UCCN-1</w:t>
+            </w:r>
+            <w:r>
+              <w:rPr>
+                <w:lang w:val="vi-VN"/>
+              </w:rPr>
+              <w:t>5</w:t>
+            </w:r>
+            <w:r>
+              <w:t>] [UCCN-1</w:t>
+            </w:r>
+            <w:r>
+              <w:rPr>
+                <w:lang w:val="vi-VN"/>
+              </w:rPr>
+              <w:t>6]</w:t>
             </w:r>
           </w:p>
         </w:tc>
@@ -9061,14 +9160,14 @@
               <w:rPr>
                 <w:lang w:val="vi-VN"/>
               </w:rPr>
-              <w:t xml:space="preserve">Cho biết phòng ở vị trí nào như là gần núi, gần biển, gần thành phố có thể ngắm cảnh núi, biển, rừng, </w:t>
+              <w:t xml:space="preserve">Cho biết phòng ở vị trí nào như là gần núi, gần biển, gần thành phố có </w:t>
             </w:r>
             <w:r>
               <w:rPr>
                 <w:lang w:val="vi-VN"/>
               </w:rPr>
               <w:lastRenderedPageBreak/>
-              <w:t>thành phố, sân bay,....</w:t>
+              <w:t>thể ngắm cảnh núi, biển, rừng, thành phố, sân bay,....</w:t>
             </w:r>
           </w:p>
         </w:tc>
@@ -10138,7 +10237,67 @@
             </w:r>
             <w:proofErr w:type="spellEnd"/>
             <w:r>
-              <w:t>: [UCCN-1] [R1]</w:t>
+              <w:t xml:space="preserve">: </w:t>
+            </w:r>
+            <w:r>
+              <w:t>[UCCN-1</w:t>
+            </w:r>
+            <w:r>
+              <w:rPr>
+                <w:lang w:val="vi-VN"/>
+              </w:rPr>
+              <w:t>0</w:t>
+            </w:r>
+            <w:r>
+              <w:t>] [UCCN-1</w:t>
+            </w:r>
+            <w:r>
+              <w:rPr>
+                <w:lang w:val="vi-VN"/>
+              </w:rPr>
+              <w:t>1]</w:t>
+            </w:r>
+            <w:r>
+              <w:t xml:space="preserve"> [UCCN-1</w:t>
+            </w:r>
+            <w:r>
+              <w:rPr>
+                <w:lang w:val="vi-VN"/>
+              </w:rPr>
+              <w:t>5</w:t>
+            </w:r>
+            <w:r>
+              <w:t>] [UCCN-1</w:t>
+            </w:r>
+            <w:r>
+              <w:rPr>
+                <w:lang w:val="vi-VN"/>
+              </w:rPr>
+              <w:t>6]</w:t>
+            </w:r>
+            <w:r>
+              <w:t xml:space="preserve"> </w:t>
+            </w:r>
+            <w:r>
+              <w:t>[UCCN-</w:t>
+            </w:r>
+            <w:r>
+              <w:rPr>
+                <w:lang w:val="vi-VN"/>
+              </w:rPr>
+              <w:t>20</w:t>
+            </w:r>
+            <w:r>
+              <w:t xml:space="preserve">] </w:t>
+            </w:r>
+            <w:r>
+              <w:t>[UCCN-</w:t>
+            </w:r>
+            <w:r>
+              <w:rPr>
+                <w:lang w:val="vi-VN"/>
+              </w:rPr>
+              <w:t>21]</w:t>
             </w:r>
           </w:p>
         </w:tc>
@@ -10193,13 +10352,7 @@
               <w:rPr>
                 <w:lang w:val="vi-VN"/>
               </w:rPr>
-              <w:t xml:space="preserve">Lưu trữ thông tin </w:t>
-            </w:r>
-            <w:r>
-              <w:rPr>
-                <w:lang w:val="vi-VN"/>
-              </w:rPr>
-              <w:t>đặt phòng của khách hàng</w:t>
+              <w:t>Lưu trữ thông tin đặt phòng của khách hàng</w:t>
             </w:r>
           </w:p>
         </w:tc>
@@ -10224,6 +10377,7 @@
             </w:pPr>
             <w:proofErr w:type="spellStart"/>
             <w:r>
+              <w:lastRenderedPageBreak/>
               <w:t>Thuộc</w:t>
             </w:r>
             <w:proofErr w:type="spellEnd"/>
@@ -10366,14 +10520,7 @@
               <w:rPr>
                 <w:lang w:val="vi-VN"/>
               </w:rPr>
-              <w:t xml:space="preserve">Mỗi 1 thông tin đặt phòng có một </w:t>
-            </w:r>
-            <w:r>
-              <w:rPr>
-                <w:lang w:val="vi-VN"/>
-              </w:rPr>
-              <w:lastRenderedPageBreak/>
-              <w:t>mã khác nhau</w:t>
+              <w:t>Mỗi 1 thông tin đặt phòng có một mã khác nhau</w:t>
             </w:r>
           </w:p>
         </w:tc>
@@ -11839,6 +11986,9 @@
           <w:p>
             <w:pPr>
               <w:pStyle w:val="MyTable1"/>
+              <w:rPr>
+                <w:lang w:val="vi-VN"/>
+              </w:rPr>
             </w:pPr>
           </w:p>
         </w:tc>
@@ -12082,7 +12232,43 @@
             </w:r>
             <w:proofErr w:type="spellEnd"/>
             <w:r>
-              <w:t>: [UCCN-1] [R1]</w:t>
+              <w:t xml:space="preserve">: </w:t>
+            </w:r>
+            <w:r>
+              <w:t>[UCCN-1</w:t>
+            </w:r>
+            <w:r>
+              <w:rPr>
+                <w:lang w:val="vi-VN"/>
+              </w:rPr>
+              <w:t>0</w:t>
+            </w:r>
+            <w:r>
+              <w:t>] [UCCN-1</w:t>
+            </w:r>
+            <w:r>
+              <w:rPr>
+                <w:lang w:val="vi-VN"/>
+              </w:rPr>
+              <w:t>1]</w:t>
+            </w:r>
+            <w:r>
+              <w:t xml:space="preserve"> [UCCN-1</w:t>
+            </w:r>
+            <w:r>
+              <w:rPr>
+                <w:lang w:val="vi-VN"/>
+              </w:rPr>
+              <w:t>5</w:t>
+            </w:r>
+            <w:r>
+              <w:t>] [UCCN-1</w:t>
+            </w:r>
+            <w:r>
+              <w:rPr>
+                <w:lang w:val="vi-VN"/>
+              </w:rPr>
+              <w:t>6]</w:t>
             </w:r>
           </w:p>
         </w:tc>
@@ -12278,13 +12464,7 @@
               <w:rPr>
                 <w:lang w:val="vi-VN"/>
               </w:rPr>
-              <w:t>Ma</w:t>
-            </w:r>
-            <w:r>
-              <w:rPr>
-                <w:lang w:val="vi-VN"/>
-              </w:rPr>
-              <w:t>Phong</w:t>
+              <w:t>MaPhong</w:t>
             </w:r>
           </w:p>
         </w:tc>
@@ -12784,6 +12964,9 @@
           <w:p>
             <w:pPr>
               <w:pStyle w:val="MyTable1"/>
+              <w:rPr>
+                <w:lang w:val="vi-VN"/>
+              </w:rPr>
             </w:pPr>
           </w:p>
         </w:tc>
@@ -14383,7 +14566,7 @@
 </file>
 
 <file path=customXml/itemProps1.xml><?xml version="1.0" encoding="utf-8"?>
-<ds:datastoreItem xmlns:ds="http://schemas.openxmlformats.org/officeDocument/2006/customXml" ds:itemID="{28DE8A9D-A782-479D-AF36-7B178EB73CA8}">
+<ds:datastoreItem xmlns:ds="http://schemas.openxmlformats.org/officeDocument/2006/customXml" ds:itemID="{7F051105-22CE-42EC-B647-C4F2CC1ABCCE}">
   <ds:schemaRefs>
     <ds:schemaRef ds:uri="http://schemas.openxmlformats.org/officeDocument/2006/bibliography"/>
   </ds:schemaRefs>

</xml_diff>